<commit_message>
them mo ta giao dien
</commit_message>
<xml_diff>
--- a/Mô tả giao diện.docx
+++ b/Mô tả giao diện.docx
@@ -3,57 +3,30 @@
 <w:document xmlns:wpc="http://schemas.microsoft.com/office/word/2010/wordprocessingCanvas" xmlns:cx="http://schemas.microsoft.com/office/drawing/2014/chartex" xmlns:mc="http://schemas.openxmlformats.org/markup-compatibility/2006" xmlns:o="urn:schemas-microsoft-com:office:office" xmlns:r="http://schemas.openxmlformats.org/officeDocument/2006/relationships" xmlns:m="http://schemas.openxmlformats.org/officeDocument/2006/math" xmlns:v="urn:schemas-microsoft-com:vml" xmlns:wp14="http://schemas.microsoft.com/office/word/2010/wordprocessingDrawing" xmlns:wp="http://schemas.openxmlformats.org/drawingml/2006/wordprocessingDrawing" xmlns:w10="urn:schemas-microsoft-com:office:word" xmlns:w="http://schemas.openxmlformats.org/wordprocessingml/2006/main" xmlns:w14="http://schemas.microsoft.com/office/word/2010/wordml" xmlns:w15="http://schemas.microsoft.com/office/word/2012/wordml" xmlns:w16se="http://schemas.microsoft.com/office/word/2015/wordml/symex" xmlns:wpg="http://schemas.microsoft.com/office/word/2010/wordprocessingGroup" xmlns:wpi="http://schemas.microsoft.com/office/word/2010/wordprocessingInk" xmlns:wne="http://schemas.microsoft.com/office/word/2006/wordml" xmlns:wps="http://schemas.microsoft.com/office/word/2010/wordprocessingShape" mc:Ignorable="w14 w15 w16se wp14">
   <w:body>
     <w:p>
+      <w:r>
+        <w:t>Mô tả giao diện</w:t>
+      </w:r>
+    </w:p>
+    <w:p>
+      <w:r>
+        <w:t>1.Giao diện login</w:t>
+      </w:r>
+    </w:p>
+    <w:p>
       <w:pPr>
         <w:rPr>
           <w:color w:val="FF0000"/>
         </w:rPr>
       </w:pPr>
       <w:r>
-        <w:t>Mô tả giao diện</w:t>
-      </w:r>
-    </w:p>
-    <w:p>
-      <w:r>
-        <w:t xml:space="preserve">1: Bố cục giao </w:t>
-      </w:r>
-      <w:r>
-        <w:t>diện</w:t>
-      </w:r>
-    </w:p>
-    <w:p>
-      <w:r>
-        <w:tab/>
-      </w:r>
-      <w:r>
-        <w:tab/>
-      </w:r>
-      <w:r>
-        <w:tab/>
-      </w:r>
-      <w:r>
-        <w:tab/>
-      </w:r>
-      <w:r>
-        <w:tab/>
-      </w:r>
-      <w:r>
-        <w:rPr>
-          <w:color w:val="C00000"/>
-          <w:sz w:val="28"/>
-        </w:rPr>
-        <w:t>Giao diện quản lý</w:t>
-      </w:r>
-    </w:p>
-    <w:p>
-      <w:r>
         <w:rPr>
           <w:noProof/>
         </w:rPr>
         <w:drawing>
-          <wp:inline distT="0" distB="0" distL="0" distR="0" wp14:anchorId="69E9C41F" wp14:editId="5478CE72">
-            <wp:extent cx="5943600" cy="3288030"/>
-            <wp:effectExtent l="0" t="0" r="0" b="7620"/>
-            <wp:docPr id="1" name="Picture 1"/>
+          <wp:inline distT="0" distB="0" distL="0" distR="0" wp14:anchorId="28A08279" wp14:editId="5F020C8B">
+            <wp:extent cx="5943600" cy="3305175"/>
+            <wp:effectExtent l="0" t="0" r="0" b="9525"/>
+            <wp:docPr id="8" name="Picture 8"/>
             <wp:cNvGraphicFramePr>
               <a:graphicFrameLocks xmlns:a="http://schemas.openxmlformats.org/drawingml/2006/main" noChangeAspect="1"/>
             </wp:cNvGraphicFramePr>
@@ -73,7 +46,7 @@
                   <pic:spPr>
                     <a:xfrm>
                       <a:off x="0" y="0"/>
-                      <a:ext cx="5943600" cy="3288030"/>
+                      <a:ext cx="5977806" cy="3324197"/>
                     </a:xfrm>
                     <a:prstGeom prst="rect">
                       <a:avLst/>
@@ -87,343 +60,43 @@
       </w:r>
     </w:p>
     <w:p>
-      <w:pPr>
-        <w:rPr>
-          <w:color w:val="FF0000"/>
-        </w:rPr>
-      </w:pPr>
-      <w:r>
-        <w:rPr>
-          <w:color w:val="FF0000"/>
-        </w:rPr>
-        <w:t>Thay đổi nút hàng hóa thành sản phẩm</w:t>
-      </w:r>
-    </w:p>
-    <w:p>
-      <w:pPr>
-        <w:pStyle w:val="ListParagraph"/>
-        <w:numPr>
-          <w:ilvl w:val="0"/>
-          <w:numId w:val="2"/>
-        </w:numPr>
-      </w:pPr>
-      <w:r>
-        <w:t xml:space="preserve">Khi rê chuột vào </w:t>
-      </w:r>
-      <w:r>
-        <w:rPr>
-          <w:b/>
-        </w:rPr>
-        <w:t>sản phẩm</w:t>
-      </w:r>
-      <w:r>
-        <w:t xml:space="preserve"> </w:t>
-      </w:r>
-      <w:r>
-        <w:t>xổ menu gồm:</w:t>
-      </w:r>
-    </w:p>
-    <w:p>
-      <w:pPr>
-        <w:pStyle w:val="ListParagraph"/>
-        <w:numPr>
-          <w:ilvl w:val="1"/>
-          <w:numId w:val="2"/>
-        </w:numPr>
-      </w:pPr>
-      <w:r>
-        <w:t>Danh mục</w:t>
-      </w:r>
-    </w:p>
-    <w:p>
-      <w:pPr>
-        <w:pStyle w:val="ListParagraph"/>
-        <w:numPr>
-          <w:ilvl w:val="1"/>
-          <w:numId w:val="2"/>
-        </w:numPr>
-      </w:pPr>
-      <w:r>
-        <w:t>Thiết lập giá</w:t>
-      </w:r>
-    </w:p>
-    <w:p>
-      <w:pPr>
-        <w:pStyle w:val="ListParagraph"/>
-        <w:numPr>
-          <w:ilvl w:val="0"/>
-          <w:numId w:val="2"/>
-        </w:numPr>
-      </w:pPr>
-      <w:r>
-        <w:t xml:space="preserve">Khi rê chuột vào </w:t>
-      </w:r>
-      <w:r>
-        <w:rPr>
-          <w:b/>
-        </w:rPr>
-        <w:t>giao dịch</w:t>
-      </w:r>
-      <w:r>
-        <w:t xml:space="preserve"> xổ menu gồm:</w:t>
-      </w:r>
-    </w:p>
-    <w:p>
-      <w:pPr>
-        <w:pStyle w:val="ListParagraph"/>
-        <w:numPr>
-          <w:ilvl w:val="1"/>
-          <w:numId w:val="2"/>
-        </w:numPr>
-      </w:pPr>
-      <w:r>
-        <w:t>Đặt hàng</w:t>
-      </w:r>
-    </w:p>
-    <w:p>
-      <w:pPr>
-        <w:pStyle w:val="ListParagraph"/>
-        <w:numPr>
-          <w:ilvl w:val="1"/>
-          <w:numId w:val="2"/>
-        </w:numPr>
-      </w:pPr>
-      <w:r>
-        <w:t>Hóa đơn</w:t>
-      </w:r>
-    </w:p>
-    <w:p>
-      <w:pPr>
-        <w:pStyle w:val="ListParagraph"/>
-        <w:numPr>
-          <w:ilvl w:val="1"/>
-          <w:numId w:val="2"/>
-        </w:numPr>
-      </w:pPr>
-      <w:r>
-        <w:t>Trả hàng</w:t>
-      </w:r>
-    </w:p>
-    <w:p>
-      <w:pPr>
-        <w:pStyle w:val="ListParagraph"/>
-        <w:numPr>
-          <w:ilvl w:val="1"/>
-          <w:numId w:val="2"/>
-        </w:numPr>
-      </w:pPr>
-      <w:r>
-        <w:t>Nhập hàng</w:t>
-      </w:r>
-    </w:p>
-    <w:p>
-      <w:pPr>
-        <w:pStyle w:val="ListParagraph"/>
-        <w:numPr>
-          <w:ilvl w:val="1"/>
-          <w:numId w:val="2"/>
-        </w:numPr>
-      </w:pPr>
-      <w:r>
-        <w:t>Trả hàng nhập</w:t>
-      </w:r>
-    </w:p>
-    <w:p>
-      <w:pPr>
-        <w:pStyle w:val="ListParagraph"/>
-        <w:numPr>
-          <w:ilvl w:val="0"/>
-          <w:numId w:val="2"/>
-        </w:numPr>
-      </w:pPr>
-      <w:r>
-        <w:t xml:space="preserve">Khi rê chuột vào </w:t>
-      </w:r>
-      <w:r>
-        <w:rPr>
-          <w:b/>
-        </w:rPr>
-        <w:t xml:space="preserve">đối tác </w:t>
-      </w:r>
-      <w:r>
-        <w:t>xổ menu gồm:</w:t>
-      </w:r>
-    </w:p>
-    <w:p>
-      <w:pPr>
-        <w:pStyle w:val="ListParagraph"/>
-        <w:numPr>
-          <w:ilvl w:val="1"/>
-          <w:numId w:val="2"/>
-        </w:numPr>
-      </w:pPr>
-      <w:r>
-        <w:t>Khách hàng</w:t>
-      </w:r>
-    </w:p>
-    <w:p>
-      <w:pPr>
-        <w:pStyle w:val="ListParagraph"/>
-        <w:numPr>
-          <w:ilvl w:val="1"/>
-          <w:numId w:val="2"/>
-        </w:numPr>
-      </w:pPr>
-      <w:r>
-        <w:t>Nhóm khách hàng</w:t>
-      </w:r>
-    </w:p>
-    <w:p>
-      <w:pPr>
-        <w:pStyle w:val="ListParagraph"/>
-        <w:numPr>
-          <w:ilvl w:val="1"/>
-          <w:numId w:val="2"/>
-        </w:numPr>
-      </w:pPr>
-      <w:r>
-        <w:t>Nhà cung cấp</w:t>
-      </w:r>
-    </w:p>
-    <w:p>
-      <w:pPr>
-        <w:pStyle w:val="ListParagraph"/>
-        <w:numPr>
-          <w:ilvl w:val="0"/>
-          <w:numId w:val="2"/>
-        </w:numPr>
-      </w:pPr>
-      <w:r>
-        <w:t xml:space="preserve">Khi rê chuột vào </w:t>
-      </w:r>
-      <w:r>
-        <w:rPr>
-          <w:b/>
-        </w:rPr>
-        <w:t xml:space="preserve">báo cáo </w:t>
-      </w:r>
-      <w:r>
-        <w:t>xổ menu gồm:</w:t>
-      </w:r>
-    </w:p>
-    <w:p>
-      <w:pPr>
-        <w:pStyle w:val="ListParagraph"/>
-        <w:numPr>
-          <w:ilvl w:val="1"/>
-          <w:numId w:val="2"/>
-        </w:numPr>
-      </w:pPr>
-      <w:r>
-        <w:t>Cuối ngày</w:t>
-      </w:r>
-    </w:p>
-    <w:p>
-      <w:pPr>
-        <w:pStyle w:val="ListParagraph"/>
-        <w:numPr>
-          <w:ilvl w:val="1"/>
-          <w:numId w:val="2"/>
-        </w:numPr>
-      </w:pPr>
-      <w:r>
-        <w:t>Bán hàng</w:t>
-      </w:r>
-    </w:p>
-    <w:p>
-      <w:pPr>
-        <w:pStyle w:val="ListParagraph"/>
-        <w:numPr>
-          <w:ilvl w:val="1"/>
-          <w:numId w:val="2"/>
-        </w:numPr>
-      </w:pPr>
-      <w:r>
-        <w:t>Đặt hàng</w:t>
-      </w:r>
-    </w:p>
-    <w:p>
-      <w:pPr>
-        <w:pStyle w:val="ListParagraph"/>
-        <w:numPr>
-          <w:ilvl w:val="1"/>
-          <w:numId w:val="2"/>
-        </w:numPr>
-      </w:pPr>
-      <w:r>
-        <w:t>Hàng hóa</w:t>
-      </w:r>
-    </w:p>
-    <w:p>
-      <w:pPr>
-        <w:pStyle w:val="ListParagraph"/>
-        <w:numPr>
-          <w:ilvl w:val="1"/>
-          <w:numId w:val="2"/>
-        </w:numPr>
-      </w:pPr>
-      <w:r>
-        <w:t>Khách hàng</w:t>
-      </w:r>
-    </w:p>
-    <w:p>
-      <w:pPr>
-        <w:pStyle w:val="ListParagraph"/>
-        <w:numPr>
-          <w:ilvl w:val="1"/>
-          <w:numId w:val="2"/>
-        </w:numPr>
-      </w:pPr>
-      <w:r>
-        <w:lastRenderedPageBreak/>
-        <w:t>Nhà cung cấp</w:t>
-      </w:r>
-    </w:p>
-    <w:p>
-      <w:pPr>
-        <w:pStyle w:val="ListParagraph"/>
-        <w:numPr>
-          <w:ilvl w:val="1"/>
-          <w:numId w:val="2"/>
-        </w:numPr>
-      </w:pPr>
-      <w:r>
-        <w:t>Nhân viên</w:t>
-      </w:r>
-    </w:p>
-    <w:p>
-      <w:pPr>
-        <w:pStyle w:val="ListParagraph"/>
-        <w:numPr>
-          <w:ilvl w:val="1"/>
-          <w:numId w:val="2"/>
-        </w:numPr>
-      </w:pPr>
-      <w:r>
-        <w:t>Tài chính</w:t>
-      </w:r>
-    </w:p>
-    <w:p>
-      <w:pPr>
-        <w:jc w:val="center"/>
+      <w:r>
+        <w:t>*backgroup để 1 cái ảnh vào</w:t>
+      </w:r>
+    </w:p>
+    <w:p>
+      <w:r>
+        <w:t>2.</w:t>
+      </w:r>
+      <w:r>
+        <w:t xml:space="preserve"> Bố cục giao </w:t>
+      </w:r>
+      <w:r>
+        <w:t>diện</w:t>
+      </w:r>
+    </w:p>
+    <w:p>
+      <w:r>
+        <w:tab/>
+      </w:r>
+      <w:r>
+        <w:tab/>
+      </w:r>
+      <w:r>
+        <w:tab/>
+      </w:r>
+      <w:r>
+        <w:tab/>
+      </w:r>
+      <w:r>
+        <w:tab/>
+      </w:r>
+      <w:r>
         <w:rPr>
           <w:color w:val="C00000"/>
           <w:sz w:val="28"/>
         </w:rPr>
-      </w:pPr>
-      <w:r>
-        <w:rPr>
-          <w:color w:val="C00000"/>
-          <w:sz w:val="28"/>
-        </w:rPr>
-        <w:t>Giao diệ</w:t>
-      </w:r>
-      <w:r>
-        <w:rPr>
-          <w:color w:val="C00000"/>
-          <w:sz w:val="28"/>
-        </w:rPr>
-        <w:t>n bán hàng</w:t>
+        <w:t>Giao diện quản lý</w:t>
       </w:r>
     </w:p>
     <w:p>
@@ -432,10 +105,10 @@
           <w:noProof/>
         </w:rPr>
         <w:drawing>
-          <wp:inline distT="0" distB="0" distL="0" distR="0" wp14:anchorId="27D8B5F5" wp14:editId="4734822F">
-            <wp:extent cx="5943600" cy="3426460"/>
-            <wp:effectExtent l="0" t="0" r="0" b="2540"/>
-            <wp:docPr id="3" name="Picture 3"/>
+          <wp:inline distT="0" distB="0" distL="0" distR="0" wp14:anchorId="69E9C41F" wp14:editId="5478CE72">
+            <wp:extent cx="5943600" cy="3288030"/>
+            <wp:effectExtent l="0" t="0" r="0" b="7620"/>
+            <wp:docPr id="1" name="Picture 1"/>
             <wp:cNvGraphicFramePr>
               <a:graphicFrameLocks xmlns:a="http://schemas.openxmlformats.org/drawingml/2006/main" noChangeAspect="1"/>
             </wp:cNvGraphicFramePr>
@@ -455,7 +128,7 @@
                   <pic:spPr>
                     <a:xfrm>
                       <a:off x="0" y="0"/>
-                      <a:ext cx="5943600" cy="3426460"/>
+                      <a:ext cx="5943600" cy="3288030"/>
                     </a:xfrm>
                     <a:prstGeom prst="rect">
                       <a:avLst/>
@@ -468,7 +141,20 @@
         </w:drawing>
       </w:r>
     </w:p>
-    <w:p/>
+    <w:p>
+      <w:pPr>
+        <w:rPr>
+          <w:color w:val="FF0000"/>
+        </w:rPr>
+      </w:pPr>
+      <w:r>
+        <w:rPr>
+          <w:color w:val="FF0000"/>
+        </w:rPr>
+        <w:lastRenderedPageBreak/>
+        <w:t>Thay đổi nút hàng hóa thành sản phẩm</w:t>
+      </w:r>
+    </w:p>
     <w:p>
       <w:pPr>
         <w:pStyle w:val="ListParagraph"/>
@@ -478,13 +164,16 @@
         </w:numPr>
       </w:pPr>
       <w:r>
-        <w:t xml:space="preserve">Khi bấm vào </w:t>
+        <w:t xml:space="preserve">Khi rê chuột vào </w:t>
       </w:r>
       <w:r>
         <w:rPr>
           <w:b/>
         </w:rPr>
-        <w:t xml:space="preserve">icon menu </w:t>
+        <w:t>sản phẩm</w:t>
+      </w:r>
+      <w:r>
+        <w:t xml:space="preserve"> </w:t>
       </w:r>
       <w:r>
         <w:t>xổ menu gồm:</w:t>
@@ -499,7 +188,7 @@
         </w:numPr>
       </w:pPr>
       <w:r>
-        <w:t>Xem báo cáo cuối ngày</w:t>
+        <w:t>Danh mục</w:t>
       </w:r>
     </w:p>
     <w:p>
@@ -511,7 +200,28 @@
         </w:numPr>
       </w:pPr>
       <w:r>
-        <w:t>Quản lý (khi bấm vào quay về giao diện quản lý)</w:t>
+        <w:t>Thiết lập giá</w:t>
+      </w:r>
+    </w:p>
+    <w:p>
+      <w:pPr>
+        <w:pStyle w:val="ListParagraph"/>
+        <w:numPr>
+          <w:ilvl w:val="0"/>
+          <w:numId w:val="2"/>
+        </w:numPr>
+      </w:pPr>
+      <w:r>
+        <w:t xml:space="preserve">Khi rê chuột vào </w:t>
+      </w:r>
+      <w:r>
+        <w:rPr>
+          <w:b/>
+        </w:rPr>
+        <w:t>giao dịch</w:t>
+      </w:r>
+      <w:r>
+        <w:t xml:space="preserve"> xổ menu gồm:</w:t>
       </w:r>
     </w:p>
     <w:p>
@@ -523,53 +233,264 @@
         </w:numPr>
       </w:pPr>
       <w:r>
-        <w:t>Đăng xuất</w:t>
-      </w:r>
-    </w:p>
-    <w:p/>
-    <w:p>
-      <w:r>
-        <w:t>2: Giao diện khi bấm vào menu</w:t>
-      </w:r>
-    </w:p>
-    <w:p>
-      <w:r>
-        <w:tab/>
-        <w:t>-Khi bấm vào tổng quát</w:t>
-      </w:r>
-    </w:p>
-    <w:p>
-      <w:r>
-        <w:tab/>
-        <w:t>-Khi bấm vào hàng hóa</w:t>
-      </w:r>
-    </w:p>
-    <w:p>
-      <w:r>
-        <w:tab/>
-      </w:r>
-      <w:r>
-        <w:tab/>
-        <w:t>+Danh mục</w:t>
-      </w:r>
-    </w:p>
-    <w:p>
-      <w:r>
-        <w:lastRenderedPageBreak/>
-        <w:tab/>
-      </w:r>
-      <w:r>
-        <w:tab/>
-      </w:r>
+        <w:t>Đặt hàng</w:t>
+      </w:r>
+    </w:p>
+    <w:p>
+      <w:pPr>
+        <w:pStyle w:val="ListParagraph"/>
+        <w:numPr>
+          <w:ilvl w:val="1"/>
+          <w:numId w:val="2"/>
+        </w:numPr>
+      </w:pPr>
+      <w:r>
+        <w:t>Hóa đơn</w:t>
+      </w:r>
+    </w:p>
+    <w:p>
+      <w:pPr>
+        <w:pStyle w:val="ListParagraph"/>
+        <w:numPr>
+          <w:ilvl w:val="1"/>
+          <w:numId w:val="2"/>
+        </w:numPr>
+      </w:pPr>
+      <w:r>
+        <w:t>Trả hàng</w:t>
+      </w:r>
+    </w:p>
+    <w:p>
+      <w:pPr>
+        <w:pStyle w:val="ListParagraph"/>
+        <w:numPr>
+          <w:ilvl w:val="1"/>
+          <w:numId w:val="2"/>
+        </w:numPr>
+      </w:pPr>
+      <w:r>
+        <w:t>Nhập hàng</w:t>
+      </w:r>
+    </w:p>
+    <w:p>
+      <w:pPr>
+        <w:pStyle w:val="ListParagraph"/>
+        <w:numPr>
+          <w:ilvl w:val="1"/>
+          <w:numId w:val="2"/>
+        </w:numPr>
+      </w:pPr>
+      <w:r>
+        <w:t>Trả hàng nhập</w:t>
+      </w:r>
+    </w:p>
+    <w:p>
+      <w:pPr>
+        <w:pStyle w:val="ListParagraph"/>
+        <w:numPr>
+          <w:ilvl w:val="0"/>
+          <w:numId w:val="2"/>
+        </w:numPr>
+      </w:pPr>
+      <w:r>
+        <w:t xml:space="preserve">Khi rê chuột vào </w:t>
+      </w:r>
+      <w:r>
+        <w:rPr>
+          <w:b/>
+        </w:rPr>
+        <w:t xml:space="preserve">đối tác </w:t>
+      </w:r>
+      <w:r>
+        <w:t>xổ menu gồm:</w:t>
+      </w:r>
+    </w:p>
+    <w:p>
+      <w:pPr>
+        <w:pStyle w:val="ListParagraph"/>
+        <w:numPr>
+          <w:ilvl w:val="1"/>
+          <w:numId w:val="2"/>
+        </w:numPr>
+      </w:pPr>
+      <w:r>
+        <w:t>Khách hàng</w:t>
+      </w:r>
+    </w:p>
+    <w:p>
+      <w:pPr>
+        <w:pStyle w:val="ListParagraph"/>
+        <w:numPr>
+          <w:ilvl w:val="1"/>
+          <w:numId w:val="2"/>
+        </w:numPr>
+      </w:pPr>
+      <w:r>
+        <w:t>Nhóm khách hàng</w:t>
+      </w:r>
+    </w:p>
+    <w:p>
+      <w:pPr>
+        <w:pStyle w:val="ListParagraph"/>
+        <w:numPr>
+          <w:ilvl w:val="1"/>
+          <w:numId w:val="2"/>
+        </w:numPr>
+      </w:pPr>
+      <w:r>
+        <w:t>Nhà cung cấp</w:t>
+      </w:r>
+    </w:p>
+    <w:p>
+      <w:pPr>
+        <w:pStyle w:val="ListParagraph"/>
+        <w:numPr>
+          <w:ilvl w:val="0"/>
+          <w:numId w:val="2"/>
+        </w:numPr>
+      </w:pPr>
+      <w:r>
+        <w:t xml:space="preserve">Khi rê chuột vào </w:t>
+      </w:r>
+      <w:r>
+        <w:rPr>
+          <w:b/>
+        </w:rPr>
+        <w:t xml:space="preserve">báo cáo </w:t>
+      </w:r>
+      <w:r>
+        <w:t>xổ menu gồm:</w:t>
+      </w:r>
+    </w:p>
+    <w:p>
+      <w:pPr>
+        <w:pStyle w:val="ListParagraph"/>
+        <w:numPr>
+          <w:ilvl w:val="1"/>
+          <w:numId w:val="2"/>
+        </w:numPr>
+      </w:pPr>
+      <w:r>
+        <w:t>Cuối ngày</w:t>
+      </w:r>
+    </w:p>
+    <w:p>
+      <w:pPr>
+        <w:pStyle w:val="ListParagraph"/>
+        <w:numPr>
+          <w:ilvl w:val="1"/>
+          <w:numId w:val="2"/>
+        </w:numPr>
+      </w:pPr>
+      <w:r>
+        <w:t>Bán hàng</w:t>
+      </w:r>
+    </w:p>
+    <w:p>
+      <w:pPr>
+        <w:pStyle w:val="ListParagraph"/>
+        <w:numPr>
+          <w:ilvl w:val="1"/>
+          <w:numId w:val="2"/>
+        </w:numPr>
+      </w:pPr>
+      <w:r>
+        <w:t>Đặt hàng</w:t>
+      </w:r>
+    </w:p>
+    <w:p>
+      <w:pPr>
+        <w:pStyle w:val="ListParagraph"/>
+        <w:numPr>
+          <w:ilvl w:val="1"/>
+          <w:numId w:val="2"/>
+        </w:numPr>
+      </w:pPr>
+      <w:r>
+        <w:t>Hàng hóa</w:t>
+      </w:r>
+    </w:p>
+    <w:p>
+      <w:pPr>
+        <w:pStyle w:val="ListParagraph"/>
+        <w:numPr>
+          <w:ilvl w:val="1"/>
+          <w:numId w:val="2"/>
+        </w:numPr>
+      </w:pPr>
+      <w:r>
+        <w:t>Khách hàng</w:t>
+      </w:r>
+    </w:p>
+    <w:p>
+      <w:pPr>
+        <w:pStyle w:val="ListParagraph"/>
+        <w:numPr>
+          <w:ilvl w:val="1"/>
+          <w:numId w:val="2"/>
+        </w:numPr>
+      </w:pPr>
+      <w:r>
+        <w:t>Nhà cung cấp</w:t>
+      </w:r>
+    </w:p>
+    <w:p>
+      <w:pPr>
+        <w:pStyle w:val="ListParagraph"/>
+        <w:numPr>
+          <w:ilvl w:val="1"/>
+          <w:numId w:val="2"/>
+        </w:numPr>
+      </w:pPr>
+      <w:r>
+        <w:t>Nhân viên</w:t>
+      </w:r>
+    </w:p>
+    <w:p>
+      <w:pPr>
+        <w:pStyle w:val="ListParagraph"/>
+        <w:numPr>
+          <w:ilvl w:val="1"/>
+          <w:numId w:val="2"/>
+        </w:numPr>
+      </w:pPr>
+      <w:r>
+        <w:t>Tài chính</w:t>
+      </w:r>
+    </w:p>
+    <w:p>
+      <w:pPr>
+        <w:jc w:val="center"/>
+        <w:rPr>
+          <w:color w:val="C00000"/>
+          <w:sz w:val="28"/>
+        </w:rPr>
+      </w:pPr>
+      <w:r>
+        <w:rPr>
+          <w:color w:val="C00000"/>
+          <w:sz w:val="28"/>
+        </w:rPr>
+        <w:t>Giao diệ</w:t>
+      </w:r>
+      <w:r>
+        <w:rPr>
+          <w:color w:val="C00000"/>
+          <w:sz w:val="28"/>
+        </w:rPr>
+        <w:t>n bán hàng</w:t>
+      </w:r>
+    </w:p>
+    <w:p>
       <w:r>
         <w:rPr>
           <w:noProof/>
         </w:rPr>
         <w:drawing>
-          <wp:inline distT="0" distB="0" distL="0" distR="0" wp14:anchorId="46A8DC45" wp14:editId="36D8BA58">
-            <wp:extent cx="5943600" cy="3248660"/>
-            <wp:effectExtent l="0" t="0" r="0" b="8890"/>
-            <wp:docPr id="4" name="Picture 4"/>
+          <wp:inline distT="0" distB="0" distL="0" distR="0" wp14:anchorId="27D8B5F5" wp14:editId="4734822F">
+            <wp:extent cx="5943600" cy="3426460"/>
+            <wp:effectExtent l="0" t="0" r="0" b="2540"/>
+            <wp:docPr id="3" name="Picture 3"/>
             <wp:cNvGraphicFramePr>
               <a:graphicFrameLocks xmlns:a="http://schemas.openxmlformats.org/drawingml/2006/main" noChangeAspect="1"/>
             </wp:cNvGraphicFramePr>
@@ -589,7 +510,7 @@
                   <pic:spPr>
                     <a:xfrm>
                       <a:off x="0" y="0"/>
-                      <a:ext cx="5943600" cy="3248660"/>
+                      <a:ext cx="5943600" cy="3426460"/>
                     </a:xfrm>
                     <a:prstGeom prst="rect">
                       <a:avLst/>
@@ -602,29 +523,110 @@
         </w:drawing>
       </w:r>
     </w:p>
+    <w:p/>
+    <w:p>
+      <w:pPr>
+        <w:pStyle w:val="ListParagraph"/>
+        <w:numPr>
+          <w:ilvl w:val="0"/>
+          <w:numId w:val="2"/>
+        </w:numPr>
+      </w:pPr>
+      <w:r>
+        <w:t xml:space="preserve">Khi bấm vào </w:t>
+      </w:r>
+      <w:r>
+        <w:rPr>
+          <w:b/>
+        </w:rPr>
+        <w:t xml:space="preserve">icon menu </w:t>
+      </w:r>
+      <w:r>
+        <w:t>xổ menu gồm:</w:t>
+      </w:r>
+    </w:p>
+    <w:p>
+      <w:pPr>
+        <w:pStyle w:val="ListParagraph"/>
+        <w:numPr>
+          <w:ilvl w:val="1"/>
+          <w:numId w:val="2"/>
+        </w:numPr>
+      </w:pPr>
+      <w:r>
+        <w:t>Xem báo cáo cuối ngày</w:t>
+      </w:r>
+    </w:p>
+    <w:p>
+      <w:pPr>
+        <w:pStyle w:val="ListParagraph"/>
+        <w:numPr>
+          <w:ilvl w:val="1"/>
+          <w:numId w:val="2"/>
+        </w:numPr>
+      </w:pPr>
+      <w:r>
+        <w:t>Quản lý (khi bấm vào quay về giao diện quản lý)</w:t>
+      </w:r>
+    </w:p>
+    <w:p>
+      <w:pPr>
+        <w:pStyle w:val="ListParagraph"/>
+        <w:numPr>
+          <w:ilvl w:val="1"/>
+          <w:numId w:val="2"/>
+        </w:numPr>
+      </w:pPr>
+      <w:r>
+        <w:t>Đăng xuất</w:t>
+      </w:r>
+    </w:p>
+    <w:p/>
+    <w:p>
+      <w:r>
+        <w:t>3.</w:t>
+      </w:r>
+      <w:r>
+        <w:t xml:space="preserve"> Giao diện khi bấm vào menu</w:t>
+      </w:r>
+    </w:p>
     <w:p>
       <w:r>
         <w:tab/>
-      </w:r>
+        <w:t>-Khi bấm vào tổng quát</w:t>
+      </w:r>
+    </w:p>
+    <w:p>
       <w:r>
         <w:tab/>
-      </w:r>
-    </w:p>
-    <w:p>
-      <w:r>
-        <w:t>*Nút menu bên cạnh xuất file là để ẩn hiện cột</w:t>
-      </w:r>
-    </w:p>
-    <w:p>
+        <w:t>-Khi bấm vào hàng hóa</w:t>
+      </w:r>
+    </w:p>
+    <w:p>
+      <w:r>
+        <w:tab/>
+      </w:r>
+      <w:r>
+        <w:tab/>
+        <w:t>+Danh mục</w:t>
+      </w:r>
+    </w:p>
+    <w:p>
+      <w:r>
+        <w:tab/>
+      </w:r>
+      <w:r>
+        <w:tab/>
+      </w:r>
       <w:r>
         <w:rPr>
           <w:noProof/>
         </w:rPr>
         <w:drawing>
-          <wp:inline distT="0" distB="0" distL="0" distR="0" wp14:anchorId="3DE11943" wp14:editId="4551412B">
-            <wp:extent cx="4667250" cy="2743200"/>
-            <wp:effectExtent l="0" t="0" r="0" b="0"/>
-            <wp:docPr id="6" name="Picture 6"/>
+          <wp:inline distT="0" distB="0" distL="0" distR="0" wp14:anchorId="46A8DC45" wp14:editId="36D8BA58">
+            <wp:extent cx="5943600" cy="3248660"/>
+            <wp:effectExtent l="0" t="0" r="0" b="8890"/>
+            <wp:docPr id="4" name="Picture 4"/>
             <wp:cNvGraphicFramePr>
               <a:graphicFrameLocks xmlns:a="http://schemas.openxmlformats.org/drawingml/2006/main" noChangeAspect="1"/>
             </wp:cNvGraphicFramePr>
@@ -644,7 +646,7 @@
                   <pic:spPr>
                     <a:xfrm>
                       <a:off x="0" y="0"/>
-                      <a:ext cx="4667250" cy="2743200"/>
+                      <a:ext cx="5943600" cy="3248660"/>
                     </a:xfrm>
                     <a:prstGeom prst="rect">
                       <a:avLst/>
@@ -657,21 +659,17 @@
         </w:drawing>
       </w:r>
     </w:p>
-    <w:p/>
-    <w:p>
-      <w:r>
-        <w:t>-Khi bấm vào giao dịch</w:t>
-      </w:r>
-    </w:p>
-    <w:p>
-      <w:r>
-        <w:t>-Khi bấm vào đối tác</w:t>
-      </w:r>
-    </w:p>
     <w:p>
       <w:r>
         <w:tab/>
-        <w:t>+ Khách hàng</w:t>
+      </w:r>
+      <w:r>
+        <w:tab/>
+      </w:r>
+    </w:p>
+    <w:p>
+      <w:r>
+        <w:t>*Nút menu bên cạnh xuất file là để ẩn hiện cột</w:t>
       </w:r>
     </w:p>
     <w:p>
@@ -681,10 +679,10 @@
         </w:rPr>
         <w:lastRenderedPageBreak/>
         <w:drawing>
-          <wp:inline distT="0" distB="0" distL="0" distR="0" wp14:anchorId="6301073F" wp14:editId="06E7B3AA">
-            <wp:extent cx="5943600" cy="2673350"/>
+          <wp:inline distT="0" distB="0" distL="0" distR="0" wp14:anchorId="3DE11943" wp14:editId="4551412B">
+            <wp:extent cx="4667250" cy="2743200"/>
             <wp:effectExtent l="0" t="0" r="0" b="0"/>
-            <wp:docPr id="5" name="Picture 5"/>
+            <wp:docPr id="6" name="Picture 6"/>
             <wp:cNvGraphicFramePr>
               <a:graphicFrameLocks xmlns:a="http://schemas.openxmlformats.org/drawingml/2006/main" noChangeAspect="1"/>
             </wp:cNvGraphicFramePr>
@@ -704,7 +702,7 @@
                   <pic:spPr>
                     <a:xfrm>
                       <a:off x="0" y="0"/>
-                      <a:ext cx="5943600" cy="2673350"/>
+                      <a:ext cx="4667250" cy="2743200"/>
                     </a:xfrm>
                     <a:prstGeom prst="rect">
                       <a:avLst/>
@@ -717,15 +715,16 @@
         </w:drawing>
       </w:r>
     </w:p>
-    <w:p>
-      <w:r>
-        <w:t xml:space="preserve">*Nút menu bên cạnh </w:t>
-      </w:r>
-      <w:r>
-        <w:t xml:space="preserve">+khách hàng </w:t>
-      </w:r>
-      <w:r>
-        <w:t>là để ẩn hiện cột</w:t>
+    <w:p/>
+    <w:p>
+      <w:r>
+        <w:t>-Khi bấm vào giao dịch</w:t>
+      </w:r>
+    </w:p>
+    <w:p>
+      <w:r>
+        <w:tab/>
+        <w:t>+Đặt hàng</w:t>
       </w:r>
     </w:p>
     <w:p>
@@ -734,10 +733,10 @@
           <w:noProof/>
         </w:rPr>
         <w:drawing>
-          <wp:inline distT="0" distB="0" distL="0" distR="0" wp14:anchorId="2A90E176" wp14:editId="3B02C852">
-            <wp:extent cx="4400550" cy="3524250"/>
+          <wp:inline distT="0" distB="0" distL="0" distR="0" wp14:anchorId="337D5DBE" wp14:editId="37129C45">
+            <wp:extent cx="5943600" cy="2941955"/>
             <wp:effectExtent l="0" t="0" r="0" b="0"/>
-            <wp:docPr id="7" name="Picture 7"/>
+            <wp:docPr id="9" name="Picture 9"/>
             <wp:cNvGraphicFramePr>
               <a:graphicFrameLocks xmlns:a="http://schemas.openxmlformats.org/drawingml/2006/main" noChangeAspect="1"/>
             </wp:cNvGraphicFramePr>
@@ -757,6 +756,525 @@
                   <pic:spPr>
                     <a:xfrm>
                       <a:off x="0" y="0"/>
+                      <a:ext cx="5943600" cy="2941955"/>
+                    </a:xfrm>
+                    <a:prstGeom prst="rect">
+                      <a:avLst/>
+                    </a:prstGeom>
+                  </pic:spPr>
+                </pic:pic>
+              </a:graphicData>
+            </a:graphic>
+          </wp:inline>
+        </w:drawing>
+      </w:r>
+    </w:p>
+    <w:p>
+      <w:r>
+        <w:t>*Nút menu bên cạnh xuất file là để ẩn hiện cột</w:t>
+      </w:r>
+    </w:p>
+    <w:p>
+      <w:r>
+        <w:rPr>
+          <w:noProof/>
+        </w:rPr>
+        <w:lastRenderedPageBreak/>
+        <w:drawing>
+          <wp:inline distT="0" distB="0" distL="0" distR="0" wp14:anchorId="4C7EA081" wp14:editId="27636AA2">
+            <wp:extent cx="3467100" cy="2590800"/>
+            <wp:effectExtent l="0" t="0" r="0" b="0"/>
+            <wp:docPr id="15" name="Picture 15"/>
+            <wp:cNvGraphicFramePr>
+              <a:graphicFrameLocks xmlns:a="http://schemas.openxmlformats.org/drawingml/2006/main" noChangeAspect="1"/>
+            </wp:cNvGraphicFramePr>
+            <a:graphic xmlns:a="http://schemas.openxmlformats.org/drawingml/2006/main">
+              <a:graphicData uri="http://schemas.openxmlformats.org/drawingml/2006/picture">
+                <pic:pic xmlns:pic="http://schemas.openxmlformats.org/drawingml/2006/picture">
+                  <pic:nvPicPr>
+                    <pic:cNvPr id="1" name=""/>
+                    <pic:cNvPicPr/>
+                  </pic:nvPicPr>
+                  <pic:blipFill>
+                    <a:blip r:embed="rId11"/>
+                    <a:stretch>
+                      <a:fillRect/>
+                    </a:stretch>
+                  </pic:blipFill>
+                  <pic:spPr>
+                    <a:xfrm>
+                      <a:off x="0" y="0"/>
+                      <a:ext cx="3467100" cy="2590800"/>
+                    </a:xfrm>
+                    <a:prstGeom prst="rect">
+                      <a:avLst/>
+                    </a:prstGeom>
+                  </pic:spPr>
+                </pic:pic>
+              </a:graphicData>
+            </a:graphic>
+          </wp:inline>
+        </w:drawing>
+      </w:r>
+    </w:p>
+    <w:p>
+      <w:r>
+        <w:tab/>
+        <w:t>+Hóa đơn</w:t>
+      </w:r>
+    </w:p>
+    <w:p>
+      <w:r>
+        <w:rPr>
+          <w:noProof/>
+        </w:rPr>
+        <w:drawing>
+          <wp:inline distT="0" distB="0" distL="0" distR="0" wp14:anchorId="10FDC3FD" wp14:editId="01F97C53">
+            <wp:extent cx="5943600" cy="2555875"/>
+            <wp:effectExtent l="0" t="0" r="0" b="0"/>
+            <wp:docPr id="10" name="Picture 10"/>
+            <wp:cNvGraphicFramePr>
+              <a:graphicFrameLocks xmlns:a="http://schemas.openxmlformats.org/drawingml/2006/main" noChangeAspect="1"/>
+            </wp:cNvGraphicFramePr>
+            <a:graphic xmlns:a="http://schemas.openxmlformats.org/drawingml/2006/main">
+              <a:graphicData uri="http://schemas.openxmlformats.org/drawingml/2006/picture">
+                <pic:pic xmlns:pic="http://schemas.openxmlformats.org/drawingml/2006/picture">
+                  <pic:nvPicPr>
+                    <pic:cNvPr id="1" name=""/>
+                    <pic:cNvPicPr/>
+                  </pic:nvPicPr>
+                  <pic:blipFill>
+                    <a:blip r:embed="rId12"/>
+                    <a:stretch>
+                      <a:fillRect/>
+                    </a:stretch>
+                  </pic:blipFill>
+                  <pic:spPr>
+                    <a:xfrm>
+                      <a:off x="0" y="0"/>
+                      <a:ext cx="5943600" cy="2555875"/>
+                    </a:xfrm>
+                    <a:prstGeom prst="rect">
+                      <a:avLst/>
+                    </a:prstGeom>
+                  </pic:spPr>
+                </pic:pic>
+              </a:graphicData>
+            </a:graphic>
+          </wp:inline>
+        </w:drawing>
+      </w:r>
+    </w:p>
+    <w:p>
+      <w:r>
+        <w:t>*Nút menu bên cạnh xuất file là để ẩn hiện cột</w:t>
+      </w:r>
+    </w:p>
+    <w:p>
+      <w:r>
+        <w:rPr>
+          <w:noProof/>
+        </w:rPr>
+        <w:lastRenderedPageBreak/>
+        <w:drawing>
+          <wp:inline distT="0" distB="0" distL="0" distR="0" wp14:anchorId="71316C64" wp14:editId="59984720">
+            <wp:extent cx="4295775" cy="2895600"/>
+            <wp:effectExtent l="0" t="0" r="9525" b="0"/>
+            <wp:docPr id="16" name="Picture 16"/>
+            <wp:cNvGraphicFramePr>
+              <a:graphicFrameLocks xmlns:a="http://schemas.openxmlformats.org/drawingml/2006/main" noChangeAspect="1"/>
+            </wp:cNvGraphicFramePr>
+            <a:graphic xmlns:a="http://schemas.openxmlformats.org/drawingml/2006/main">
+              <a:graphicData uri="http://schemas.openxmlformats.org/drawingml/2006/picture">
+                <pic:pic xmlns:pic="http://schemas.openxmlformats.org/drawingml/2006/picture">
+                  <pic:nvPicPr>
+                    <pic:cNvPr id="1" name=""/>
+                    <pic:cNvPicPr/>
+                  </pic:nvPicPr>
+                  <pic:blipFill>
+                    <a:blip r:embed="rId13"/>
+                    <a:stretch>
+                      <a:fillRect/>
+                    </a:stretch>
+                  </pic:blipFill>
+                  <pic:spPr>
+                    <a:xfrm>
+                      <a:off x="0" y="0"/>
+                      <a:ext cx="4295775" cy="2895600"/>
+                    </a:xfrm>
+                    <a:prstGeom prst="rect">
+                      <a:avLst/>
+                    </a:prstGeom>
+                  </pic:spPr>
+                </pic:pic>
+              </a:graphicData>
+            </a:graphic>
+          </wp:inline>
+        </w:drawing>
+      </w:r>
+    </w:p>
+    <w:p>
+      <w:pPr>
+        <w:ind w:firstLine="720"/>
+      </w:pPr>
+      <w:r>
+        <w:rPr>
+          <w:noProof/>
+        </w:rPr>
+        <w:drawing>
+          <wp:anchor distT="0" distB="0" distL="114300" distR="114300" simplePos="0" relativeHeight="251658240" behindDoc="1" locked="0" layoutInCell="1" allowOverlap="1" wp14:anchorId="6BCD334F" wp14:editId="3A364E51">
+            <wp:simplePos x="0" y="0"/>
+            <wp:positionH relativeFrom="margin">
+              <wp:align>right</wp:align>
+            </wp:positionH>
+            <wp:positionV relativeFrom="paragraph">
+              <wp:posOffset>272098</wp:posOffset>
+            </wp:positionV>
+            <wp:extent cx="5943600" cy="2338705"/>
+            <wp:effectExtent l="0" t="0" r="0" b="4445"/>
+            <wp:wrapTight wrapText="bothSides">
+              <wp:wrapPolygon edited="0">
+                <wp:start x="0" y="0"/>
+                <wp:lineTo x="0" y="21465"/>
+                <wp:lineTo x="21531" y="21465"/>
+                <wp:lineTo x="21531" y="0"/>
+                <wp:lineTo x="0" y="0"/>
+              </wp:wrapPolygon>
+            </wp:wrapTight>
+            <wp:docPr id="11" name="Picture 11"/>
+            <wp:cNvGraphicFramePr>
+              <a:graphicFrameLocks xmlns:a="http://schemas.openxmlformats.org/drawingml/2006/main" noChangeAspect="1"/>
+            </wp:cNvGraphicFramePr>
+            <a:graphic xmlns:a="http://schemas.openxmlformats.org/drawingml/2006/main">
+              <a:graphicData uri="http://schemas.openxmlformats.org/drawingml/2006/picture">
+                <pic:pic xmlns:pic="http://schemas.openxmlformats.org/drawingml/2006/picture">
+                  <pic:nvPicPr>
+                    <pic:cNvPr id="1" name=""/>
+                    <pic:cNvPicPr/>
+                  </pic:nvPicPr>
+                  <pic:blipFill>
+                    <a:blip r:embed="rId14" cstate="print">
+                      <a:extLst>
+                        <a:ext uri="{28A0092B-C50C-407E-A947-70E740481C1C}">
+                          <a14:useLocalDpi xmlns:a14="http://schemas.microsoft.com/office/drawing/2010/main" val="0"/>
+                        </a:ext>
+                      </a:extLst>
+                    </a:blip>
+                    <a:stretch>
+                      <a:fillRect/>
+                    </a:stretch>
+                  </pic:blipFill>
+                  <pic:spPr>
+                    <a:xfrm>
+                      <a:off x="0" y="0"/>
+                      <a:ext cx="5943600" cy="2338705"/>
+                    </a:xfrm>
+                    <a:prstGeom prst="rect">
+                      <a:avLst/>
+                    </a:prstGeom>
+                  </pic:spPr>
+                </pic:pic>
+              </a:graphicData>
+            </a:graphic>
+          </wp:anchor>
+        </w:drawing>
+      </w:r>
+      <w:r>
+        <w:t>+Trả hàng</w:t>
+      </w:r>
+    </w:p>
+    <w:p>
+      <w:r>
+        <w:t>*Nút menu bên cạnh xuất file là để ẩn hiện cột</w:t>
+      </w:r>
+    </w:p>
+    <w:p>
+      <w:pPr>
+        <w:ind w:firstLine="720"/>
+      </w:pPr>
+      <w:r>
+        <w:rPr>
+          <w:noProof/>
+        </w:rPr>
+        <w:lastRenderedPageBreak/>
+        <w:drawing>
+          <wp:inline distT="0" distB="0" distL="0" distR="0" wp14:anchorId="0F152AB8" wp14:editId="521FA3E9">
+            <wp:extent cx="3533775" cy="3238500"/>
+            <wp:effectExtent l="0" t="0" r="9525" b="0"/>
+            <wp:docPr id="17" name="Picture 17"/>
+            <wp:cNvGraphicFramePr>
+              <a:graphicFrameLocks xmlns:a="http://schemas.openxmlformats.org/drawingml/2006/main" noChangeAspect="1"/>
+            </wp:cNvGraphicFramePr>
+            <a:graphic xmlns:a="http://schemas.openxmlformats.org/drawingml/2006/main">
+              <a:graphicData uri="http://schemas.openxmlformats.org/drawingml/2006/picture">
+                <pic:pic xmlns:pic="http://schemas.openxmlformats.org/drawingml/2006/picture">
+                  <pic:nvPicPr>
+                    <pic:cNvPr id="1" name=""/>
+                    <pic:cNvPicPr/>
+                  </pic:nvPicPr>
+                  <pic:blipFill>
+                    <a:blip r:embed="rId15"/>
+                    <a:stretch>
+                      <a:fillRect/>
+                    </a:stretch>
+                  </pic:blipFill>
+                  <pic:spPr>
+                    <a:xfrm>
+                      <a:off x="0" y="0"/>
+                      <a:ext cx="3533775" cy="3238500"/>
+                    </a:xfrm>
+                    <a:prstGeom prst="rect">
+                      <a:avLst/>
+                    </a:prstGeom>
+                  </pic:spPr>
+                </pic:pic>
+              </a:graphicData>
+            </a:graphic>
+          </wp:inline>
+        </w:drawing>
+      </w:r>
+    </w:p>
+    <w:p>
+      <w:pPr>
+        <w:ind w:firstLine="720"/>
+      </w:pPr>
+      <w:r>
+        <w:t>+Nhập hàng</w:t>
+      </w:r>
+    </w:p>
+    <w:p>
+      <w:r>
+        <w:rPr>
+          <w:noProof/>
+        </w:rPr>
+        <w:drawing>
+          <wp:inline distT="0" distB="0" distL="0" distR="0" wp14:anchorId="5CA1A4A8" wp14:editId="292F31A2">
+            <wp:extent cx="5943600" cy="2386330"/>
+            <wp:effectExtent l="0" t="0" r="0" b="0"/>
+            <wp:docPr id="12" name="Picture 12"/>
+            <wp:cNvGraphicFramePr>
+              <a:graphicFrameLocks xmlns:a="http://schemas.openxmlformats.org/drawingml/2006/main" noChangeAspect="1"/>
+            </wp:cNvGraphicFramePr>
+            <a:graphic xmlns:a="http://schemas.openxmlformats.org/drawingml/2006/main">
+              <a:graphicData uri="http://schemas.openxmlformats.org/drawingml/2006/picture">
+                <pic:pic xmlns:pic="http://schemas.openxmlformats.org/drawingml/2006/picture">
+                  <pic:nvPicPr>
+                    <pic:cNvPr id="1" name=""/>
+                    <pic:cNvPicPr/>
+                  </pic:nvPicPr>
+                  <pic:blipFill>
+                    <a:blip r:embed="rId16"/>
+                    <a:stretch>
+                      <a:fillRect/>
+                    </a:stretch>
+                  </pic:blipFill>
+                  <pic:spPr>
+                    <a:xfrm>
+                      <a:off x="0" y="0"/>
+                      <a:ext cx="5943600" cy="2386330"/>
+                    </a:xfrm>
+                    <a:prstGeom prst="rect">
+                      <a:avLst/>
+                    </a:prstGeom>
+                  </pic:spPr>
+                </pic:pic>
+              </a:graphicData>
+            </a:graphic>
+          </wp:inline>
+        </w:drawing>
+      </w:r>
+    </w:p>
+    <w:p>
+      <w:r>
+        <w:t>+Trả hàng nhập</w:t>
+      </w:r>
+    </w:p>
+    <w:p>
+      <w:r>
+        <w:rPr>
+          <w:noProof/>
+        </w:rPr>
+        <w:lastRenderedPageBreak/>
+        <w:drawing>
+          <wp:inline distT="0" distB="0" distL="0" distR="0" wp14:anchorId="064DC9C5" wp14:editId="6B252AD7">
+            <wp:extent cx="5943600" cy="2673985"/>
+            <wp:effectExtent l="0" t="0" r="0" b="0"/>
+            <wp:docPr id="13" name="Picture 13"/>
+            <wp:cNvGraphicFramePr>
+              <a:graphicFrameLocks xmlns:a="http://schemas.openxmlformats.org/drawingml/2006/main" noChangeAspect="1"/>
+            </wp:cNvGraphicFramePr>
+            <a:graphic xmlns:a="http://schemas.openxmlformats.org/drawingml/2006/main">
+              <a:graphicData uri="http://schemas.openxmlformats.org/drawingml/2006/picture">
+                <pic:pic xmlns:pic="http://schemas.openxmlformats.org/drawingml/2006/picture">
+                  <pic:nvPicPr>
+                    <pic:cNvPr id="1" name=""/>
+                    <pic:cNvPicPr/>
+                  </pic:nvPicPr>
+                  <pic:blipFill>
+                    <a:blip r:embed="rId17"/>
+                    <a:stretch>
+                      <a:fillRect/>
+                    </a:stretch>
+                  </pic:blipFill>
+                  <pic:spPr>
+                    <a:xfrm>
+                      <a:off x="0" y="0"/>
+                      <a:ext cx="5943600" cy="2673985"/>
+                    </a:xfrm>
+                    <a:prstGeom prst="rect">
+                      <a:avLst/>
+                    </a:prstGeom>
+                  </pic:spPr>
+                </pic:pic>
+              </a:graphicData>
+            </a:graphic>
+          </wp:inline>
+        </w:drawing>
+      </w:r>
+    </w:p>
+    <w:p>
+      <w:r>
+        <w:t>*Nút menu bên cạnh xuất file là để ẩn hiện cột</w:t>
+      </w:r>
+    </w:p>
+    <w:p>
+      <w:pPr>
+        <w:ind w:firstLine="720"/>
+      </w:pPr>
+    </w:p>
+    <w:p>
+      <w:pPr>
+        <w:ind w:firstLine="720"/>
+      </w:pPr>
+      <w:r>
+        <w:rPr>
+          <w:noProof/>
+        </w:rPr>
+        <w:drawing>
+          <wp:inline distT="0" distB="0" distL="0" distR="0" wp14:anchorId="08512D15" wp14:editId="4D0BC073">
+            <wp:extent cx="3324225" cy="3295650"/>
+            <wp:effectExtent l="0" t="0" r="9525" b="0"/>
+            <wp:docPr id="18" name="Picture 18"/>
+            <wp:cNvGraphicFramePr>
+              <a:graphicFrameLocks xmlns:a="http://schemas.openxmlformats.org/drawingml/2006/main" noChangeAspect="1"/>
+            </wp:cNvGraphicFramePr>
+            <a:graphic xmlns:a="http://schemas.openxmlformats.org/drawingml/2006/main">
+              <a:graphicData uri="http://schemas.openxmlformats.org/drawingml/2006/picture">
+                <pic:pic xmlns:pic="http://schemas.openxmlformats.org/drawingml/2006/picture">
+                  <pic:nvPicPr>
+                    <pic:cNvPr id="1" name=""/>
+                    <pic:cNvPicPr/>
+                  </pic:nvPicPr>
+                  <pic:blipFill>
+                    <a:blip r:embed="rId18"/>
+                    <a:stretch>
+                      <a:fillRect/>
+                    </a:stretch>
+                  </pic:blipFill>
+                  <pic:spPr>
+                    <a:xfrm>
+                      <a:off x="0" y="0"/>
+                      <a:ext cx="3324225" cy="3295650"/>
+                    </a:xfrm>
+                    <a:prstGeom prst="rect">
+                      <a:avLst/>
+                    </a:prstGeom>
+                  </pic:spPr>
+                </pic:pic>
+              </a:graphicData>
+            </a:graphic>
+          </wp:inline>
+        </w:drawing>
+      </w:r>
+    </w:p>
+    <w:p>
+      <w:r>
+        <w:t>-Khi bấm vào đối tác</w:t>
+      </w:r>
+    </w:p>
+    <w:p>
+      <w:r>
+        <w:tab/>
+        <w:t>+ Khách hàng</w:t>
+      </w:r>
+    </w:p>
+    <w:p>
+      <w:r>
+        <w:rPr>
+          <w:noProof/>
+        </w:rPr>
+        <w:lastRenderedPageBreak/>
+        <w:drawing>
+          <wp:inline distT="0" distB="0" distL="0" distR="0" wp14:anchorId="6301073F" wp14:editId="06E7B3AA">
+            <wp:extent cx="5943600" cy="2673350"/>
+            <wp:effectExtent l="0" t="0" r="0" b="0"/>
+            <wp:docPr id="5" name="Picture 5"/>
+            <wp:cNvGraphicFramePr>
+              <a:graphicFrameLocks xmlns:a="http://schemas.openxmlformats.org/drawingml/2006/main" noChangeAspect="1"/>
+            </wp:cNvGraphicFramePr>
+            <a:graphic xmlns:a="http://schemas.openxmlformats.org/drawingml/2006/main">
+              <a:graphicData uri="http://schemas.openxmlformats.org/drawingml/2006/picture">
+                <pic:pic xmlns:pic="http://schemas.openxmlformats.org/drawingml/2006/picture">
+                  <pic:nvPicPr>
+                    <pic:cNvPr id="1" name=""/>
+                    <pic:cNvPicPr/>
+                  </pic:nvPicPr>
+                  <pic:blipFill>
+                    <a:blip r:embed="rId19"/>
+                    <a:stretch>
+                      <a:fillRect/>
+                    </a:stretch>
+                  </pic:blipFill>
+                  <pic:spPr>
+                    <a:xfrm>
+                      <a:off x="0" y="0"/>
+                      <a:ext cx="5943600" cy="2673350"/>
+                    </a:xfrm>
+                    <a:prstGeom prst="rect">
+                      <a:avLst/>
+                    </a:prstGeom>
+                  </pic:spPr>
+                </pic:pic>
+              </a:graphicData>
+            </a:graphic>
+          </wp:inline>
+        </w:drawing>
+      </w:r>
+    </w:p>
+    <w:p>
+      <w:r>
+        <w:t>*Nút menu bên cạnh +khách hàng là để ẩn hiện cột</w:t>
+      </w:r>
+    </w:p>
+    <w:p>
+      <w:r>
+        <w:rPr>
+          <w:noProof/>
+        </w:rPr>
+        <w:drawing>
+          <wp:inline distT="0" distB="0" distL="0" distR="0" wp14:anchorId="6D47272A" wp14:editId="5DB6788E">
+            <wp:extent cx="4400550" cy="3524250"/>
+            <wp:effectExtent l="0" t="0" r="0" b="0"/>
+            <wp:docPr id="7" name="Picture 7"/>
+            <wp:cNvGraphicFramePr>
+              <a:graphicFrameLocks xmlns:a="http://schemas.openxmlformats.org/drawingml/2006/main" noChangeAspect="1"/>
+            </wp:cNvGraphicFramePr>
+            <a:graphic xmlns:a="http://schemas.openxmlformats.org/drawingml/2006/main">
+              <a:graphicData uri="http://schemas.openxmlformats.org/drawingml/2006/picture">
+                <pic:pic xmlns:pic="http://schemas.openxmlformats.org/drawingml/2006/picture">
+                  <pic:nvPicPr>
+                    <pic:cNvPr id="1" name=""/>
+                    <pic:cNvPicPr/>
+                  </pic:nvPicPr>
+                  <pic:blipFill>
+                    <a:blip r:embed="rId20"/>
+                    <a:stretch>
+                      <a:fillRect/>
+                    </a:stretch>
+                  </pic:blipFill>
+                  <pic:spPr>
+                    <a:xfrm>
+                      <a:off x="0" y="0"/>
                       <a:ext cx="4400550" cy="3524250"/>
                     </a:xfrm>
                     <a:prstGeom prst="rect">
@@ -769,8 +1287,153 @@
           </wp:inline>
         </w:drawing>
       </w:r>
+    </w:p>
+    <w:p/>
+    <w:p/>
+    <w:p/>
+    <w:p/>
+    <w:p/>
+    <w:p>
+      <w:r>
+        <w:rPr>
+          <w:noProof/>
+        </w:rPr>
+        <w:lastRenderedPageBreak/>
+        <w:drawing>
+          <wp:anchor distT="0" distB="0" distL="114300" distR="114300" simplePos="0" relativeHeight="251660288" behindDoc="1" locked="0" layoutInCell="1" allowOverlap="1" wp14:anchorId="2D76033A" wp14:editId="23668690">
+            <wp:simplePos x="0" y="0"/>
+            <wp:positionH relativeFrom="margin">
+              <wp:align>right</wp:align>
+            </wp:positionH>
+            <wp:positionV relativeFrom="paragraph">
+              <wp:posOffset>379046</wp:posOffset>
+            </wp:positionV>
+            <wp:extent cx="5943600" cy="2263775"/>
+            <wp:effectExtent l="0" t="0" r="0" b="3175"/>
+            <wp:wrapTight wrapText="bothSides">
+              <wp:wrapPolygon edited="0">
+                <wp:start x="0" y="0"/>
+                <wp:lineTo x="0" y="21449"/>
+                <wp:lineTo x="21531" y="21449"/>
+                <wp:lineTo x="21531" y="0"/>
+                <wp:lineTo x="0" y="0"/>
+              </wp:wrapPolygon>
+            </wp:wrapTight>
+            <wp:docPr id="14" name="Picture 14"/>
+            <wp:cNvGraphicFramePr>
+              <a:graphicFrameLocks xmlns:a="http://schemas.openxmlformats.org/drawingml/2006/main" noChangeAspect="1"/>
+            </wp:cNvGraphicFramePr>
+            <a:graphic xmlns:a="http://schemas.openxmlformats.org/drawingml/2006/main">
+              <a:graphicData uri="http://schemas.openxmlformats.org/drawingml/2006/picture">
+                <pic:pic xmlns:pic="http://schemas.openxmlformats.org/drawingml/2006/picture">
+                  <pic:nvPicPr>
+                    <pic:cNvPr id="1" name=""/>
+                    <pic:cNvPicPr/>
+                  </pic:nvPicPr>
+                  <pic:blipFill>
+                    <a:blip r:embed="rId21" cstate="print">
+                      <a:extLst>
+                        <a:ext uri="{28A0092B-C50C-407E-A947-70E740481C1C}">
+                          <a14:useLocalDpi xmlns:a14="http://schemas.microsoft.com/office/drawing/2010/main" val="0"/>
+                        </a:ext>
+                      </a:extLst>
+                    </a:blip>
+                    <a:stretch>
+                      <a:fillRect/>
+                    </a:stretch>
+                  </pic:blipFill>
+                  <pic:spPr>
+                    <a:xfrm>
+                      <a:off x="0" y="0"/>
+                      <a:ext cx="5943600" cy="2263775"/>
+                    </a:xfrm>
+                    <a:prstGeom prst="rect">
+                      <a:avLst/>
+                    </a:prstGeom>
+                  </pic:spPr>
+                </pic:pic>
+              </a:graphicData>
+            </a:graphic>
+          </wp:anchor>
+        </w:drawing>
+      </w:r>
+      <w:r>
+        <w:t xml:space="preserve">+Nhà cung cấp </w:t>
+      </w:r>
+    </w:p>
+    <w:p/>
+    <w:p>
+      <w:r>
+        <w:t>*Nút menu bên cạnh +khách hàng là để ẩn hiện cột</w:t>
+      </w:r>
+    </w:p>
+    <w:p/>
+    <w:p/>
+    <w:p>
       <w:bookmarkStart w:id="0" w:name="_GoBack"/>
       <w:bookmarkEnd w:id="0"/>
+      <w:r>
+        <w:rPr>
+          <w:noProof/>
+        </w:rPr>
+        <w:drawing>
+          <wp:anchor distT="0" distB="0" distL="114300" distR="114300" simplePos="0" relativeHeight="251661312" behindDoc="1" locked="0" layoutInCell="1" allowOverlap="1" wp14:anchorId="146F3488" wp14:editId="093EFF68">
+            <wp:simplePos x="0" y="0"/>
+            <wp:positionH relativeFrom="margin">
+              <wp:posOffset>925732</wp:posOffset>
+            </wp:positionH>
+            <wp:positionV relativeFrom="paragraph">
+              <wp:posOffset>-522654</wp:posOffset>
+            </wp:positionV>
+            <wp:extent cx="1933575" cy="4924425"/>
+            <wp:effectExtent l="0" t="0" r="9525" b="9525"/>
+            <wp:wrapTight wrapText="bothSides">
+              <wp:wrapPolygon edited="0">
+                <wp:start x="0" y="0"/>
+                <wp:lineTo x="0" y="21558"/>
+                <wp:lineTo x="21494" y="21558"/>
+                <wp:lineTo x="21494" y="0"/>
+                <wp:lineTo x="0" y="0"/>
+              </wp:wrapPolygon>
+            </wp:wrapTight>
+            <wp:docPr id="19" name="Picture 19"/>
+            <wp:cNvGraphicFramePr>
+              <a:graphicFrameLocks xmlns:a="http://schemas.openxmlformats.org/drawingml/2006/main" noChangeAspect="1"/>
+            </wp:cNvGraphicFramePr>
+            <a:graphic xmlns:a="http://schemas.openxmlformats.org/drawingml/2006/main">
+              <a:graphicData uri="http://schemas.openxmlformats.org/drawingml/2006/picture">
+                <pic:pic xmlns:pic="http://schemas.openxmlformats.org/drawingml/2006/picture">
+                  <pic:nvPicPr>
+                    <pic:cNvPr id="1" name=""/>
+                    <pic:cNvPicPr/>
+                  </pic:nvPicPr>
+                  <pic:blipFill>
+                    <a:blip r:embed="rId22">
+                      <a:extLst>
+                        <a:ext uri="{28A0092B-C50C-407E-A947-70E740481C1C}">
+                          <a14:useLocalDpi xmlns:a14="http://schemas.microsoft.com/office/drawing/2010/main" val="0"/>
+                        </a:ext>
+                      </a:extLst>
+                    </a:blip>
+                    <a:stretch>
+                      <a:fillRect/>
+                    </a:stretch>
+                  </pic:blipFill>
+                  <pic:spPr>
+                    <a:xfrm>
+                      <a:off x="0" y="0"/>
+                      <a:ext cx="1933575" cy="4924425"/>
+                    </a:xfrm>
+                    <a:prstGeom prst="rect">
+                      <a:avLst/>
+                    </a:prstGeom>
+                  </pic:spPr>
+                </pic:pic>
+              </a:graphicData>
+            </a:graphic>
+          </wp:anchor>
+        </w:drawing>
+      </w:r>
     </w:p>
     <w:sectPr>
       <w:pgSz w:w="12240" w:h="15840"/>

</xml_diff>